<commit_message>
la til litt endringer og beskrivelser av noen kapt i rapporten fra presentasjonen til Ragnhild
</commit_message>
<xml_diff>
--- a/Project Report/Text Files/chip8m8 rapport mal.docx
+++ b/Project Report/Text Files/chip8m8 rapport mal.docx
@@ -12,8 +12,6 @@
           <w:szCs w:val="72"/>
         </w:rPr>
       </w:pPr>
-      <w:bookmarkStart w:id="0" w:name="_GoBack"/>
-      <w:bookmarkEnd w:id="0"/>
       <w:r>
         <w:rPr>
           <w:rFonts w:ascii="Impact" w:hAnsi="Impact"/>
@@ -355,6 +353,47 @@
         </w:rPr>
       </w:pPr>
     </w:p>
+    <w:p>
+      <w:pPr>
+        <w:rPr>
+          <w:rFonts w:ascii="Impact" w:hAnsi="Impact"/>
+          <w:b/>
+        </w:rPr>
+      </w:pPr>
+      <w:r>
+        <w:rPr>
+          <w:rFonts w:ascii="Impact" w:hAnsi="Impact"/>
+          <w:b/>
+        </w:rPr>
+        <w:t>Forord:</w:t>
+      </w:r>
+    </w:p>
+    <w:p>
+      <w:r>
+        <w:t>Kort om hensikt og ”settingen”, personer som har vært med, takk til.... osv.</w:t>
+      </w:r>
+    </w:p>
+    <w:p/>
+    <w:p>
+      <w:pPr>
+        <w:rPr>
+          <w:rFonts w:ascii="Impact" w:hAnsi="Impact"/>
+          <w:b/>
+        </w:rPr>
+      </w:pPr>
+      <w:r>
+        <w:rPr>
+          <w:rFonts w:ascii="Impact" w:hAnsi="Impact"/>
+          <w:b/>
+        </w:rPr>
+        <w:t>Sammendrag:</w:t>
+      </w:r>
+    </w:p>
+    <w:p>
+      <w:r>
+        <w:t>Presisere hensikten, litt om hvordan arbeidet er utført, kort om viktige resultater, hovedkonklusjon. Kan gjerne skrives til sist slik at den stemmer godt overens med resten av rapporten</w:t>
+      </w:r>
+    </w:p>
     <w:sdt>
       <w:sdtPr>
         <w:rPr>
@@ -383,7 +422,12 @@
             <w:pStyle w:val="Overskriftforinnholdsfortegnelse"/>
           </w:pPr>
           <w:r>
-            <w:t>Innholdsfortegnelse</w:t>
+            <w:t>Innholdsf</w:t>
+          </w:r>
+          <w:bookmarkStart w:id="0" w:name="_GoBack"/>
+          <w:bookmarkEnd w:id="0"/>
+          <w:r>
+            <w:t>ortegnelse</w:t>
           </w:r>
         </w:p>
         <w:p>
@@ -417,14 +461,14 @@
             </w:rPr>
             <w:fldChar w:fldCharType="separate"/>
           </w:r>
-          <w:hyperlink w:anchor="_Toc450499229" w:history="1">
+          <w:hyperlink w:anchor="_Toc450516637" w:history="1">
             <w:r>
               <w:rPr>
                 <w:rStyle w:val="Hyperkobling"/>
                 <w:rFonts w:ascii="Impact" w:hAnsi="Impact"/>
                 <w:noProof/>
               </w:rPr>
-              <w:t>Bakgrunn</w:t>
+              <w:t>Innledning</w:t>
             </w:r>
             <w:r>
               <w:rPr>
@@ -445,7 +489,7 @@
                 <w:noProof/>
                 <w:webHidden/>
               </w:rPr>
-              <w:instrText xml:space="preserve"> PAGEREF _Toc450499229 \h </w:instrText>
+              <w:instrText xml:space="preserve"> PAGEREF _Toc450516637 \h </w:instrText>
             </w:r>
             <w:r>
               <w:rPr>
@@ -492,14 +536,14 @@
               <w:lang w:eastAsia="nb-NO"/>
             </w:rPr>
           </w:pPr>
-          <w:hyperlink w:anchor="_Toc450499230" w:history="1">
+          <w:hyperlink w:anchor="_Toc450516638" w:history="1">
             <w:r>
               <w:rPr>
                 <w:rStyle w:val="Hyperkobling"/>
                 <w:rFonts w:ascii="Impact" w:hAnsi="Impact"/>
                 <w:noProof/>
               </w:rPr>
-              <w:t>Prosess</w:t>
+              <w:t>Bakgrunn og Teori</w:t>
             </w:r>
             <w:r>
               <w:rPr>
@@ -520,7 +564,7 @@
                 <w:noProof/>
                 <w:webHidden/>
               </w:rPr>
-              <w:instrText xml:space="preserve"> PAGEREF _Toc450499230 \h </w:instrText>
+              <w:instrText xml:space="preserve"> PAGEREF _Toc450516638 \h </w:instrText>
             </w:r>
             <w:r>
               <w:rPr>
@@ -540,7 +584,7 @@
                 <w:noProof/>
                 <w:webHidden/>
               </w:rPr>
-              <w:t>III</w:t>
+              <w:t>II</w:t>
             </w:r>
             <w:r>
               <w:rPr>
@@ -567,14 +611,14 @@
               <w:lang w:eastAsia="nb-NO"/>
             </w:rPr>
           </w:pPr>
-          <w:hyperlink w:anchor="_Toc450499231" w:history="1">
+          <w:hyperlink w:anchor="_Toc450516639" w:history="1">
             <w:r>
               <w:rPr>
                 <w:rStyle w:val="Hyperkobling"/>
                 <w:rFonts w:ascii="Impact" w:hAnsi="Impact"/>
                 <w:noProof/>
               </w:rPr>
-              <w:t>Testing</w:t>
+              <w:t>Prosess</w:t>
             </w:r>
             <w:r>
               <w:rPr>
@@ -595,7 +639,7 @@
                 <w:noProof/>
                 <w:webHidden/>
               </w:rPr>
-              <w:instrText xml:space="preserve"> PAGEREF _Toc450499231 \h </w:instrText>
+              <w:instrText xml:space="preserve"> PAGEREF _Toc450516639 \h </w:instrText>
             </w:r>
             <w:r>
               <w:rPr>
@@ -642,14 +686,14 @@
               <w:lang w:eastAsia="nb-NO"/>
             </w:rPr>
           </w:pPr>
-          <w:hyperlink w:anchor="_Toc450499232" w:history="1">
+          <w:hyperlink w:anchor="_Toc450516640" w:history="1">
             <w:r>
               <w:rPr>
                 <w:rStyle w:val="Hyperkobling"/>
                 <w:rFonts w:ascii="Impact" w:hAnsi="Impact"/>
                 <w:noProof/>
               </w:rPr>
-              <w:t>Debugging (fiks)</w:t>
+              <w:t>Testing</w:t>
             </w:r>
             <w:r>
               <w:rPr>
@@ -670,7 +714,7 @@
                 <w:noProof/>
                 <w:webHidden/>
               </w:rPr>
-              <w:instrText xml:space="preserve"> PAGEREF _Toc450499232 \h </w:instrText>
+              <w:instrText xml:space="preserve"> PAGEREF _Toc450516640 \h </w:instrText>
             </w:r>
             <w:r>
               <w:rPr>
@@ -690,7 +734,7 @@
                 <w:noProof/>
                 <w:webHidden/>
               </w:rPr>
-              <w:t>IV</w:t>
+              <w:t>III</w:t>
             </w:r>
             <w:r>
               <w:rPr>
@@ -717,14 +761,14 @@
               <w:lang w:eastAsia="nb-NO"/>
             </w:rPr>
           </w:pPr>
-          <w:hyperlink w:anchor="_Toc450499233" w:history="1">
+          <w:hyperlink w:anchor="_Toc450516641" w:history="1">
             <w:r>
               <w:rPr>
                 <w:rStyle w:val="Hyperkobling"/>
                 <w:rFonts w:ascii="Impact" w:hAnsi="Impact"/>
                 <w:noProof/>
               </w:rPr>
-              <w:t>Timeliste</w:t>
+              <w:t>Debugging (fiks)</w:t>
             </w:r>
             <w:r>
               <w:rPr>
@@ -745,7 +789,7 @@
                 <w:noProof/>
                 <w:webHidden/>
               </w:rPr>
-              <w:instrText xml:space="preserve"> PAGEREF _Toc450499233 \h </w:instrText>
+              <w:instrText xml:space="preserve"> PAGEREF _Toc450516641 \h </w:instrText>
             </w:r>
             <w:r>
               <w:rPr>
@@ -765,7 +809,7 @@
                 <w:noProof/>
                 <w:webHidden/>
               </w:rPr>
-              <w:t>V</w:t>
+              <w:t>III</w:t>
             </w:r>
             <w:r>
               <w:rPr>
@@ -792,14 +836,14 @@
               <w:lang w:eastAsia="nb-NO"/>
             </w:rPr>
           </w:pPr>
-          <w:hyperlink w:anchor="_Toc450499234" w:history="1">
+          <w:hyperlink w:anchor="_Toc450516642" w:history="1">
             <w:r>
               <w:rPr>
                 <w:rStyle w:val="Hyperkobling"/>
                 <w:rFonts w:ascii="Impact" w:hAnsi="Impact"/>
                 <w:noProof/>
               </w:rPr>
-              <w:t>Drøfting</w:t>
+              <w:t>Timeliste</w:t>
             </w:r>
             <w:r>
               <w:rPr>
@@ -820,7 +864,7 @@
                 <w:noProof/>
                 <w:webHidden/>
               </w:rPr>
-              <w:instrText xml:space="preserve"> PAGEREF _Toc450499234 \h </w:instrText>
+              <w:instrText xml:space="preserve"> PAGEREF _Toc450516642 \h </w:instrText>
             </w:r>
             <w:r>
               <w:rPr>
@@ -840,7 +884,7 @@
                 <w:noProof/>
                 <w:webHidden/>
               </w:rPr>
-              <w:t>V</w:t>
+              <w:t>IV</w:t>
             </w:r>
             <w:r>
               <w:rPr>
@@ -867,14 +911,14 @@
               <w:lang w:eastAsia="nb-NO"/>
             </w:rPr>
           </w:pPr>
-          <w:hyperlink w:anchor="_Toc450499235" w:history="1">
+          <w:hyperlink w:anchor="_Toc450516643" w:history="1">
             <w:r>
               <w:rPr>
                 <w:rStyle w:val="Hyperkobling"/>
                 <w:rFonts w:ascii="Impact" w:hAnsi="Impact"/>
                 <w:noProof/>
               </w:rPr>
-              <w:t>Ettertanke</w:t>
+              <w:t>Drøfting</w:t>
             </w:r>
             <w:r>
               <w:rPr>
@@ -895,7 +939,7 @@
                 <w:noProof/>
                 <w:webHidden/>
               </w:rPr>
-              <w:instrText xml:space="preserve"> PAGEREF _Toc450499235 \h </w:instrText>
+              <w:instrText xml:space="preserve"> PAGEREF _Toc450516643 \h </w:instrText>
             </w:r>
             <w:r>
               <w:rPr>
@@ -915,7 +959,7 @@
                 <w:noProof/>
                 <w:webHidden/>
               </w:rPr>
-              <w:t>V</w:t>
+              <w:t>IV</w:t>
             </w:r>
             <w:r>
               <w:rPr>
@@ -942,7 +986,7 @@
               <w:lang w:eastAsia="nb-NO"/>
             </w:rPr>
           </w:pPr>
-          <w:hyperlink w:anchor="_Toc450499236" w:history="1">
+          <w:hyperlink w:anchor="_Toc450516644" w:history="1">
             <w:r>
               <w:rPr>
                 <w:rStyle w:val="Hyperkobling"/>
@@ -970,7 +1014,7 @@
                 <w:noProof/>
                 <w:webHidden/>
               </w:rPr>
-              <w:instrText xml:space="preserve"> PAGEREF _Toc450499236 \h </w:instrText>
+              <w:instrText xml:space="preserve"> PAGEREF _Toc450516644 \h </w:instrText>
             </w:r>
             <w:r>
               <w:rPr>
@@ -1017,7 +1061,7 @@
               <w:lang w:eastAsia="nb-NO"/>
             </w:rPr>
           </w:pPr>
-          <w:hyperlink w:anchor="_Toc450499237" w:history="1">
+          <w:hyperlink w:anchor="_Toc450516645" w:history="1">
             <w:r>
               <w:rPr>
                 <w:rStyle w:val="Hyperkobling"/>
@@ -1045,7 +1089,7 @@
                 <w:noProof/>
                 <w:webHidden/>
               </w:rPr>
-              <w:instrText xml:space="preserve"> PAGEREF _Toc450499237 \h </w:instrText>
+              <w:instrText xml:space="preserve"> PAGEREF _Toc450516645 \h </w:instrText>
             </w:r>
             <w:r>
               <w:rPr>
@@ -1065,7 +1109,7 @@
                 <w:noProof/>
                 <w:webHidden/>
               </w:rPr>
-              <w:t>VI</w:t>
+              <w:t>V</w:t>
             </w:r>
             <w:r>
               <w:rPr>
@@ -1133,6 +1177,23 @@
           <w:szCs w:val="40"/>
         </w:rPr>
       </w:pPr>
+      <w:bookmarkStart w:id="1" w:name="_Toc450516637"/>
+      <w:r>
+        <w:rPr>
+          <w:rFonts w:ascii="Impact" w:hAnsi="Impact"/>
+          <w:b/>
+          <w:color w:val="000000" w:themeColor="text1"/>
+          <w:sz w:val="40"/>
+          <w:szCs w:val="40"/>
+        </w:rPr>
+        <w:t>Innledning</w:t>
+      </w:r>
+      <w:bookmarkEnd w:id="1"/>
+    </w:p>
+    <w:p>
+      <w:r>
+        <w:t>Innledningen introduserer rapporten, kan trekke noen historiske linjer, og si noe om bakgrunnen for det som er gjort. Her fortelles ellers litt om hvordan arbeidet er utført, hvilke begrensninger eller avgrensninger som ligger til grunn, problemstillingen tydeliggjøres og man kan si noe om hvordan resten av oppgaven er disponert</w:t>
+      </w:r>
     </w:p>
     <w:p>
       <w:pPr>
@@ -1146,7 +1207,7 @@
           <w:szCs w:val="40"/>
         </w:rPr>
       </w:pPr>
-      <w:bookmarkStart w:id="1" w:name="_Toc450499229"/>
+      <w:bookmarkStart w:id="2" w:name="_Toc450516638"/>
       <w:r>
         <w:rPr>
           <w:rFonts w:ascii="Impact" w:hAnsi="Impact"/>
@@ -1157,24 +1218,55 @@
         </w:rPr>
         <w:t>Bakgrunn</w:t>
       </w:r>
-      <w:bookmarkEnd w:id="1"/>
-    </w:p>
-    <w:p>
-      <w:r>
-        <w:t>En god stil må først og fremst være klar. Den må være passende. Aristoteles.  En god stil må først og fremst være klar. Den må være passende. Aristoteles.  En god stil må først og fremst være klar. Den må være passende. Aristoteles.  En god stil må først og fremst være klar. Den må være passende. Aristoteles.  En god stil må først og fremst være klar. Den må være passende. Aristoteles.</w:t>
-      </w:r>
-    </w:p>
-    <w:p>
-      <w:r>
-        <w:t>En god stil må først og fremst være klar. Den må være passende. Aristoteles.  En god stil må først og fremst være klar. Den må være passende. Aristoteles.  En god stil må først og fremst være klar. Den må være passende. Aristoteles.  En god stil må først og fremst være klar. Den må være passende. Aristoteles.  En god stil må først og fremst være klar. Den må være passende. Aristoteles.</w:t>
-      </w:r>
-    </w:p>
-    <w:p>
-      <w:r>
-        <w:t>En god stil må først og fremst være klar. Den må være passende. Aristoteles.  En god stil må først og fremst være klar. Den må være passende. Aristoteles.  En god stil må først og fremst være klar. Den må være passende. Aristoteles.  En god stil må først og fremst være klar. Den må være passende. Aristoteles.  En god stil må først og fremst være klar. Den må være passende. Aristoteles.</w:t>
-      </w:r>
-    </w:p>
-    <w:p/>
+      <w:r>
+        <w:rPr>
+          <w:rFonts w:ascii="Impact" w:hAnsi="Impact"/>
+          <w:b/>
+          <w:color w:val="000000" w:themeColor="text1"/>
+          <w:sz w:val="40"/>
+          <w:szCs w:val="40"/>
+        </w:rPr>
+        <w:t xml:space="preserve"> og </w:t>
+      </w:r>
+      <w:r>
+        <w:rPr>
+          <w:rFonts w:ascii="Impact" w:hAnsi="Impact"/>
+          <w:b/>
+          <w:color w:val="000000" w:themeColor="text1"/>
+          <w:sz w:val="40"/>
+          <w:szCs w:val="40"/>
+        </w:rPr>
+        <w:t>Teori</w:t>
+      </w:r>
+      <w:bookmarkEnd w:id="2"/>
+    </w:p>
+    <w:p/>
+    <w:p>
+      <w:r>
+        <w:t xml:space="preserve">Teori og bakgrunnsstoff som er nødvendig for å </w:t>
+      </w:r>
+      <w:proofErr w:type="spellStart"/>
+      <w:r>
+        <w:t>forsta</w:t>
+      </w:r>
+      <w:proofErr w:type="spellEnd"/>
+      <w:r>
+        <w:t>̊ resten av rapporten følger etter innledningen. Ta med det som trengs for oppgaven, men ikke teori du ikke har bruk for.</w:t>
+      </w:r>
+    </w:p>
+    <w:p>
+      <w:r>
+        <w:t xml:space="preserve">• Figurer er bra! Utdyper teksten og kan klargjøre ting, men er </w:t>
+      </w:r>
+      <w:proofErr w:type="spellStart"/>
+      <w:r>
+        <w:t>noksa</w:t>
+      </w:r>
+      <w:proofErr w:type="spellEnd"/>
+      <w:r>
+        <w:t>̊ verdiløse hvis de ikke kommenteres...</w:t>
+      </w:r>
+    </w:p>
     <w:p/>
     <w:p/>
     <w:p>
@@ -1191,7 +1283,7 @@
       <w:r>
         <w:tab/>
       </w:r>
-      <w:bookmarkStart w:id="2" w:name="_Toc450499230"/>
+      <w:bookmarkStart w:id="3" w:name="_Toc450516639"/>
       <w:r>
         <w:rPr>
           <w:rFonts w:ascii="Impact" w:hAnsi="Impact"/>
@@ -1202,135 +1294,41 @@
         </w:rPr>
         <w:t>Prosess</w:t>
       </w:r>
-      <w:bookmarkEnd w:id="2"/>
-    </w:p>
-    <w:p>
-      <w:r>
-        <w:t>En god stil må først og fremst være klar. Den må være passende. Aristoteles.  En god stil må først og fremst være klar. Den må være passende. Aristoteles.  En god stil må først og fremst være klar. Den må være passende. Aristoteles.  En god stil må først og fremst være klar. Den må være passende. Aristoteles.  En god stil må først og fremst være klar. Den må være passende. Aristoteles.</w:t>
-      </w:r>
-    </w:p>
-    <w:p>
-      <w:r>
-        <w:t>En god stil må først og fremst være klar. Den må være passende. Aristoteles.  En god stil må først og fremst være klar. Den må være passende. Aristoteles.  En god stil må først og fremst være klar. Den må være passende. Aristoteles.  En god stil må først og fremst være klar. Den må være passende. Aristoteles.  En god stil må først og fremst være klar. Den må være passende. Aristoteles.</w:t>
-      </w:r>
-    </w:p>
-    <w:p>
-      <w:r>
-        <w:t>En god stil må først og fremst være klar. Den må være passende. Aristoteles.  En god stil må først og fremst være klar. Den må være passende. Aristoteles.  En god stil må først og fremst være klar. Den må være passende. Aristoteles.  En god stil må først og fremst være klar. Den må være passende. Aristoteles.  En god stil må først og fremst være klar. Den må være passende. Aristoteles.</w:t>
-      </w:r>
-    </w:p>
-    <w:p/>
-    <w:p/>
-    <w:p>
-      <w:pPr>
-        <w:rPr>
-          <w:rFonts w:ascii="Impact" w:hAnsi="Impact"/>
-          <w:b/>
-          <w:sz w:val="40"/>
-          <w:szCs w:val="40"/>
-        </w:rPr>
-      </w:pPr>
-    </w:p>
-    <w:p>
-      <w:pPr>
-        <w:rPr>
-          <w:rFonts w:ascii="Impact" w:hAnsi="Impact"/>
-          <w:b/>
-          <w:sz w:val="40"/>
-          <w:szCs w:val="40"/>
-        </w:rPr>
-      </w:pPr>
-    </w:p>
-    <w:p>
-      <w:pPr>
-        <w:rPr>
-          <w:rFonts w:ascii="Impact" w:hAnsi="Impact"/>
-          <w:b/>
-          <w:sz w:val="40"/>
-          <w:szCs w:val="40"/>
-        </w:rPr>
-      </w:pPr>
-    </w:p>
-    <w:p>
-      <w:pPr>
-        <w:rPr>
-          <w:rFonts w:ascii="Impact" w:hAnsi="Impact"/>
-          <w:b/>
-          <w:sz w:val="40"/>
-          <w:szCs w:val="40"/>
-        </w:rPr>
-      </w:pPr>
-    </w:p>
-    <w:p>
-      <w:pPr>
-        <w:rPr>
-          <w:rFonts w:ascii="Impact" w:hAnsi="Impact"/>
-          <w:b/>
-          <w:sz w:val="40"/>
-          <w:szCs w:val="40"/>
-        </w:rPr>
-      </w:pPr>
-    </w:p>
-    <w:p>
-      <w:pPr>
-        <w:rPr>
-          <w:rFonts w:ascii="Impact" w:hAnsi="Impact"/>
-          <w:b/>
-          <w:sz w:val="40"/>
-          <w:szCs w:val="40"/>
-        </w:rPr>
-      </w:pPr>
-    </w:p>
-    <w:p>
-      <w:pPr>
-        <w:rPr>
-          <w:rFonts w:ascii="Impact" w:hAnsi="Impact"/>
-          <w:b/>
-          <w:sz w:val="40"/>
-          <w:szCs w:val="40"/>
-        </w:rPr>
-      </w:pPr>
-    </w:p>
-    <w:p>
-      <w:pPr>
-        <w:rPr>
-          <w:rFonts w:ascii="Impact" w:hAnsi="Impact"/>
-          <w:b/>
-          <w:sz w:val="40"/>
-          <w:szCs w:val="40"/>
-        </w:rPr>
-      </w:pPr>
-    </w:p>
-    <w:p>
-      <w:pPr>
-        <w:rPr>
-          <w:rFonts w:ascii="Impact" w:hAnsi="Impact"/>
-          <w:b/>
-          <w:sz w:val="40"/>
-          <w:szCs w:val="40"/>
-        </w:rPr>
-      </w:pPr>
-    </w:p>
-    <w:p>
-      <w:pPr>
-        <w:rPr>
-          <w:rFonts w:ascii="Impact" w:hAnsi="Impact"/>
-          <w:b/>
-          <w:sz w:val="40"/>
-          <w:szCs w:val="40"/>
-        </w:rPr>
-      </w:pPr>
-    </w:p>
-    <w:p>
-      <w:pPr>
-        <w:rPr>
-          <w:rFonts w:ascii="Impact" w:hAnsi="Impact"/>
-          <w:b/>
-          <w:sz w:val="40"/>
-          <w:szCs w:val="40"/>
-        </w:rPr>
-      </w:pPr>
-    </w:p>
+      <w:bookmarkEnd w:id="3"/>
+    </w:p>
+    <w:p>
+      <w:r>
+        <w:t xml:space="preserve">Ofte også kalt metode delen. </w:t>
+      </w:r>
+      <w:r>
+        <w:t xml:space="preserve">Metode-delen beskriver av hva som er gjort. Dette vil variere mellom ulike typer oppgaver, det kan være eksperimenter, intervjuer osv. Forklar hvordan du har undersøkt noe, og hvorfor du gjorde det </w:t>
+      </w:r>
+      <w:proofErr w:type="spellStart"/>
+      <w:r>
+        <w:t>pa</w:t>
+      </w:r>
+      <w:proofErr w:type="spellEnd"/>
+      <w:r>
+        <w:t xml:space="preserve">̊ denne </w:t>
+      </w:r>
+      <w:proofErr w:type="spellStart"/>
+      <w:r>
+        <w:t>måten</w:t>
+      </w:r>
+      <w:proofErr w:type="spellEnd"/>
+      <w:r>
+        <w:t xml:space="preserve">. Hvorfor er din metode egnet til denne typen oppgaver, har du vurdert gyldighet og </w:t>
+      </w:r>
+      <w:proofErr w:type="spellStart"/>
+      <w:r>
+        <w:t>pålitelighet</w:t>
+      </w:r>
+      <w:proofErr w:type="spellEnd"/>
+      <w:r>
+        <w:t xml:space="preserve"> i det du har gjort, styrker og svakheter rundt arbeidet, har du kommet frem til noe som kan generaliseres og videreføres av andre osv.</w:t>
+      </w:r>
+    </w:p>
+    <w:p/>
     <w:p>
       <w:pPr>
         <w:rPr>
@@ -1365,7 +1363,7 @@
       <w:r>
         <w:tab/>
       </w:r>
-      <w:bookmarkStart w:id="3" w:name="_Toc450499231"/>
+      <w:bookmarkStart w:id="4" w:name="_Toc450516640"/>
       <w:r>
         <w:rPr>
           <w:rFonts w:ascii="Impact" w:hAnsi="Impact"/>
@@ -1376,7 +1374,7 @@
         </w:rPr>
         <w:t>Testing</w:t>
       </w:r>
-      <w:bookmarkEnd w:id="3"/>
+      <w:bookmarkEnd w:id="4"/>
     </w:p>
     <w:p>
       <w:pPr>
@@ -1478,7 +1476,7 @@
       <w:r>
         <w:tab/>
       </w:r>
-      <w:bookmarkStart w:id="4" w:name="_Toc450499232"/>
+      <w:bookmarkStart w:id="5" w:name="_Toc450516641"/>
       <w:r>
         <w:rPr>
           <w:rFonts w:ascii="Impact" w:hAnsi="Impact"/>
@@ -1489,7 +1487,7 @@
         </w:rPr>
         <w:t>Debugging (fiks)</w:t>
       </w:r>
-      <w:bookmarkEnd w:id="4"/>
+      <w:bookmarkEnd w:id="5"/>
     </w:p>
     <w:p>
       <w:r>
@@ -1536,7 +1534,7 @@
         </w:rPr>
         <w:tab/>
       </w:r>
-      <w:bookmarkStart w:id="5" w:name="_Toc450499233"/>
+      <w:bookmarkStart w:id="6" w:name="_Toc450516642"/>
       <w:r>
         <w:rPr>
           <w:rFonts w:ascii="Impact" w:hAnsi="Impact"/>
@@ -1547,7 +1545,7 @@
         </w:rPr>
         <w:t>Timeliste</w:t>
       </w:r>
-      <w:bookmarkEnd w:id="5"/>
+      <w:bookmarkEnd w:id="6"/>
     </w:p>
     <w:p/>
     <w:p>
@@ -1587,7 +1585,7 @@
       <w:r>
         <w:tab/>
       </w:r>
-      <w:bookmarkStart w:id="6" w:name="_Toc450499234"/>
+      <w:bookmarkStart w:id="7" w:name="_Toc450516643"/>
       <w:r>
         <w:rPr>
           <w:rFonts w:ascii="Impact" w:hAnsi="Impact"/>
@@ -1598,7 +1596,7 @@
         </w:rPr>
         <w:t>Drøfting</w:t>
       </w:r>
-      <w:bookmarkEnd w:id="6"/>
+      <w:bookmarkEnd w:id="7"/>
     </w:p>
     <w:p>
       <w:r>
@@ -1617,52 +1615,6 @@
     </w:p>
     <w:p/>
     <w:p/>
-    <w:p>
-      <w:pPr>
-        <w:pStyle w:val="Overskrift1"/>
-        <w:rPr>
-          <w:rFonts w:ascii="Impact" w:hAnsi="Impact"/>
-          <w:b/>
-          <w:color w:val="000000" w:themeColor="text1"/>
-          <w:sz w:val="40"/>
-          <w:szCs w:val="40"/>
-        </w:rPr>
-      </w:pPr>
-      <w:r>
-        <w:rPr>
-          <w:rFonts w:ascii="Impact" w:hAnsi="Impact"/>
-          <w:b/>
-          <w:sz w:val="40"/>
-          <w:szCs w:val="40"/>
-        </w:rPr>
-        <w:tab/>
-      </w:r>
-      <w:bookmarkStart w:id="7" w:name="_Toc450499235"/>
-      <w:r>
-        <w:rPr>
-          <w:rFonts w:ascii="Impact" w:hAnsi="Impact"/>
-          <w:b/>
-          <w:color w:val="000000" w:themeColor="text1"/>
-          <w:sz w:val="40"/>
-          <w:szCs w:val="40"/>
-        </w:rPr>
-        <w:t>Ettertanke</w:t>
-      </w:r>
-      <w:bookmarkEnd w:id="7"/>
-    </w:p>
-    <w:p>
-      <w:r>
-        <w:t xml:space="preserve">Gikk alt som </w:t>
-      </w:r>
-      <w:proofErr w:type="spellStart"/>
-      <w:r>
-        <w:t>plantlagt</w:t>
-      </w:r>
-      <w:proofErr w:type="spellEnd"/>
-      <w:r>
-        <w:t>? Hva endte vi opp med å gjøre? Hvorfor fullførte vi ikke? Hva gikk greit, hva var vanskelig?</w:t>
-      </w:r>
-    </w:p>
     <w:p>
       <w:pPr>
         <w:ind w:firstLine="708"/>
@@ -1679,7 +1631,7 @@
           <w:szCs w:val="40"/>
         </w:rPr>
       </w:pPr>
-      <w:bookmarkStart w:id="8" w:name="_Toc450499236"/>
+      <w:bookmarkStart w:id="8" w:name="_Toc450516644"/>
       <w:r>
         <w:rPr>
           <w:rFonts w:ascii="Impact" w:hAnsi="Impact"/>
@@ -1730,7 +1682,7 @@
         </w:rPr>
         <w:tab/>
       </w:r>
-      <w:bookmarkStart w:id="9" w:name="_Toc450499237"/>
+      <w:bookmarkStart w:id="9" w:name="_Toc450516645"/>
       <w:r>
         <w:rPr>
           <w:rFonts w:ascii="Impact" w:hAnsi="Impact"/>
@@ -1850,6 +1802,7 @@
         <w:color w:val="808080" w:themeColor="background1" w:themeShade="80"/>
         <w:sz w:val="20"/>
         <w:szCs w:val="20"/>
+        <w:lang w:eastAsia="nb-NO"/>
       </w:rPr>
       <mc:AlternateContent>
         <mc:Choice Requires="wpg">
@@ -3247,7 +3200,7 @@
 </file>
 
 <file path=customXml/itemProps1.xml><?xml version="1.0" encoding="utf-8"?>
-<ds:datastoreItem xmlns:ds="http://schemas.openxmlformats.org/officeDocument/2006/customXml" ds:itemID="{76D710E3-F1E4-5841-AC63-84E3F9DBCF44}">
+<ds:datastoreItem xmlns:ds="http://schemas.openxmlformats.org/officeDocument/2006/customXml" ds:itemID="{EA1E88EC-4310-E540-A71A-7C6FF0031F71}">
   <ds:schemaRefs>
     <ds:schemaRef ds:uri="http://schemas.openxmlformats.org/officeDocument/2006/bibliography"/>
   </ds:schemaRefs>

</xml_diff>